<commit_message>
filled in some missing information
</commit_message>
<xml_diff>
--- a/ir-framework/ir-framework.docx
+++ b/ir-framework/ir-framework.docx
@@ -1197,7 +1197,10 @@
         </w:numPr>
       </w:pPr>
       <w:r>
-        <w:t>Individual-based fitness: An agent in the next generation inherits a strategy directly from an individual in the previous gener</w:t>
+        <w:t>Individual-based</w:t>
+      </w:r>
+      <w:r>
+        <w:t>: An agent in the next generation inherits a strategy directly from an individual in the previous gener</w:t>
       </w:r>
       <w:r>
         <w:t xml:space="preserve">ation.  The probability that a child </w:t>
@@ -1434,7 +1437,7 @@
         </w:numPr>
       </w:pPr>
       <w:r>
-        <w:t>Strategy-based fitness: An agent in the next generation inherits a strategy based on the average fitness achieved by all agents that followed that strategy in the previous generation.  The probability that an agent inherits a particular strategy is equal to the normalized average fitness achieved by all agents within the group that followed that strategy during the previous generation.</w:t>
+        <w:t>Strategy-based: An agent in the next generation inherits a strategy based on the average fitness achieved by all agents that followed that strategy in the previous generation.  The probability that an agent inherits a particular strategy is equal to the normalized average fitness achieved by all agents within the group that followed that strategy during the previous generation.</w:t>
       </w:r>
       <w:r>
         <w:t xml:space="preserve">  </w:t>
@@ -4241,8 +4244,10 @@
               <w:jc w:val="center"/>
             </w:pPr>
             <w:r>
-              <w:t>TBD</w:t>
-            </w:r>
+              <w:t>Round Robin</w:t>
+            </w:r>
+            <w:bookmarkStart w:id="0" w:name="_GoBack"/>
+            <w:bookmarkEnd w:id="0"/>
           </w:p>
         </w:tc>
         <w:tc>
@@ -4355,7 +4360,7 @@
               <w:jc w:val="center"/>
             </w:pPr>
             <w:r>
-              <w:t>TBD</w:t>
+              <w:t>Round Robin</w:t>
             </w:r>
           </w:p>
         </w:tc>
@@ -4409,21 +4414,6 @@
             <w:pPr>
               <w:pStyle w:val="Body"/>
             </w:pPr>
-            <w:r>
-              <w:fldChar w:fldCharType="begin"/>
-            </w:r>
-            <w:r>
-              <w:instrText xml:space="preserve"> REF _Ref315669884 \r \h </w:instrText>
-            </w:r>
-            <w:r>
-              <w:fldChar w:fldCharType="separate"/>
-            </w:r>
-            <w:r>
-              <w:t>[8]</w:t>
-            </w:r>
-            <w:r>
-              <w:fldChar w:fldCharType="end"/>
-            </w:r>
             <w:r>
               <w:fldChar w:fldCharType="begin"/>
             </w:r>
@@ -4486,8 +4476,6 @@
             <w:r>
               <w:t>Random</w:t>
             </w:r>
-            <w:bookmarkStart w:id="0" w:name="_GoBack"/>
-            <w:bookmarkEnd w:id="0"/>
           </w:p>
         </w:tc>
         <w:tc>
@@ -4514,7 +4502,7 @@
               <w:jc w:val="center"/>
             </w:pPr>
             <w:r>
-              <w:t>Strategy-based</w:t>
+              <w:t>Individual-based</w:t>
             </w:r>
           </w:p>
         </w:tc>
@@ -4528,7 +4516,7 @@
               <w:jc w:val="center"/>
             </w:pPr>
             <w:r>
-              <w:t>No</w:t>
+              <w:t>Yes</w:t>
             </w:r>
           </w:p>
         </w:tc>
@@ -4544,16 +4532,19 @@
               <w:fldChar w:fldCharType="begin"/>
             </w:r>
             <w:r>
-              <w:instrText xml:space="preserve"> REF _Ref315845100 \r \h </w:instrText>
+              <w:instrText xml:space="preserve"> REF _Ref315669884 \r \h </w:instrText>
             </w:r>
             <w:r>
               <w:fldChar w:fldCharType="separate"/>
             </w:r>
             <w:r>
-              <w:t>[6]</w:t>
+              <w:t>[8]</w:t>
             </w:r>
             <w:r>
               <w:fldChar w:fldCharType="end"/>
+            </w:r>
+            <w:r>
+              <w:t xml:space="preserve"> </w:t>
             </w:r>
           </w:p>
         </w:tc>
@@ -4600,7 +4591,7 @@
               <w:jc w:val="center"/>
             </w:pPr>
             <w:r>
-              <w:t>TBD</w:t>
+              <w:t>Random</w:t>
             </w:r>
           </w:p>
         </w:tc>
@@ -4642,7 +4633,7 @@
               <w:jc w:val="center"/>
             </w:pPr>
             <w:r>
-              <w:t>Yes</w:t>
+              <w:t>No</w:t>
             </w:r>
           </w:p>
         </w:tc>
@@ -4714,6 +4705,120 @@
               <w:jc w:val="center"/>
             </w:pPr>
             <w:r>
+              <w:t>Random</w:t>
+            </w:r>
+          </w:p>
+        </w:tc>
+        <w:tc>
+          <w:tcPr>
+            <w:tcW w:w="1363" w:type="dxa"/>
+          </w:tcPr>
+          <w:p>
+            <w:pPr>
+              <w:pStyle w:val="Body"/>
+              <w:jc w:val="center"/>
+            </w:pPr>
+            <w:r>
+              <w:t>Fixed</w:t>
+            </w:r>
+          </w:p>
+        </w:tc>
+        <w:tc>
+          <w:tcPr>
+            <w:tcW w:w="1367" w:type="dxa"/>
+          </w:tcPr>
+          <w:p>
+            <w:pPr>
+              <w:pStyle w:val="Body"/>
+              <w:jc w:val="center"/>
+            </w:pPr>
+            <w:r>
+              <w:t>Strategy-based</w:t>
+            </w:r>
+          </w:p>
+        </w:tc>
+        <w:tc>
+          <w:tcPr>
+            <w:tcW w:w="1262" w:type="dxa"/>
+          </w:tcPr>
+          <w:p>
+            <w:pPr>
+              <w:pStyle w:val="Body"/>
+              <w:jc w:val="center"/>
+            </w:pPr>
+            <w:r>
+              <w:t>Yes</w:t>
+            </w:r>
+          </w:p>
+        </w:tc>
+        <w:tc>
+          <w:tcPr>
+            <w:tcW w:w="1351" w:type="dxa"/>
+          </w:tcPr>
+          <w:p>
+            <w:pPr>
+              <w:pStyle w:val="Body"/>
+            </w:pPr>
+            <w:r>
+              <w:fldChar w:fldCharType="begin"/>
+            </w:r>
+            <w:r>
+              <w:instrText xml:space="preserve"> REF _Ref315845100 \r \h </w:instrText>
+            </w:r>
+            <w:r>
+              <w:fldChar w:fldCharType="separate"/>
+            </w:r>
+            <w:r>
+              <w:t>[6]</w:t>
+            </w:r>
+            <w:r>
+              <w:fldChar w:fldCharType="end"/>
+            </w:r>
+          </w:p>
+        </w:tc>
+      </w:tr>
+      <w:tr>
+        <w:trPr>
+          <w:cantSplit/>
+        </w:trPr>
+        <w:tc>
+          <w:tcPr>
+            <w:tcW w:w="1031" w:type="dxa"/>
+          </w:tcPr>
+          <w:p>
+            <w:pPr>
+              <w:pStyle w:val="Body"/>
+              <w:jc w:val="center"/>
+            </w:pPr>
+            <w:r>
+              <w:t>Multiple</w:t>
+            </w:r>
+          </w:p>
+        </w:tc>
+        <w:tc>
+          <w:tcPr>
+            <w:tcW w:w="1203" w:type="dxa"/>
+          </w:tcPr>
+          <w:p>
+            <w:pPr>
+              <w:pStyle w:val="Body"/>
+              <w:jc w:val="center"/>
+            </w:pPr>
+            <w:r>
+              <w:t>Well-mixed</w:t>
+            </w:r>
+          </w:p>
+        </w:tc>
+        <w:tc>
+          <w:tcPr>
+            <w:tcW w:w="1279" w:type="dxa"/>
+          </w:tcPr>
+          <w:p>
+            <w:pPr>
+              <w:pStyle w:val="Body"/>
+              <w:jc w:val="center"/>
+            </w:pPr>
+            <w:r>
               <w:t>TBD</w:t>
             </w:r>
           </w:p>
@@ -4859,7 +4964,7 @@
         <w:fldChar w:fldCharType="separate"/>
       </w:r>
       <w:r>
-        <w:t>1.9</w:t>
+        <w:t>4</w:t>
       </w:r>
       <w:r>
         <w:fldChar w:fldCharType="end"/>
@@ -4968,6 +5073,7 @@
         <w:keepNext/>
       </w:pPr>
       <w:r>
+        <w:lastRenderedPageBreak/>
         <w:t xml:space="preserve">Common </w:t>
       </w:r>
       <w:r>
@@ -5440,7 +5546,6 @@
         <w:pStyle w:val="Heading1"/>
       </w:pPr>
       <w:r>
-        <w:lastRenderedPageBreak/>
         <w:t>Observation</w:t>
       </w:r>
       <w:r>
@@ -5677,6 +5782,7 @@
         <w:keepNext/>
       </w:pPr>
       <w:r>
+        <w:lastRenderedPageBreak/>
         <w:t>The</w:t>
       </w:r>
       <w:r>
@@ -5862,7 +5968,7 @@
               <w:jc w:val="center"/>
             </w:pPr>
             <w:r>
-              <w:t>&lt;1</w:t>
+              <w:t>1</w:t>
             </w:r>
           </w:p>
         </w:tc>
@@ -5877,7 +5983,13 @@
               <w:jc w:val="center"/>
             </w:pPr>
             <w:r>
-              <w:t>1</w:t>
+              <w:t>N/A</w:t>
+            </w:r>
+            <w:r>
+              <w:rPr>
+                <w:rStyle w:val="FootnoteReference"/>
+              </w:rPr>
+              <w:footnoteReference w:id="2"/>
             </w:r>
           </w:p>
         </w:tc>
@@ -5894,13 +6006,28 @@
               <w:fldChar w:fldCharType="begin"/>
             </w:r>
             <w:r>
-              <w:instrText xml:space="preserve"> REF _Ref315984237 \r \h </w:instrText>
+              <w:instrText xml:space="preserve"> REF _Ref315845100 \r \h </w:instrText>
             </w:r>
             <w:r>
               <w:fldChar w:fldCharType="separate"/>
             </w:r>
             <w:r>
-              <w:t>[3]</w:t>
+              <w:t>[6]</w:t>
+            </w:r>
+            <w:r>
+              <w:fldChar w:fldCharType="end"/>
+            </w:r>
+            <w:r>
+              <w:fldChar w:fldCharType="begin"/>
+            </w:r>
+            <w:r>
+              <w:instrText xml:space="preserve"> REF _Ref315669884 \r \h </w:instrText>
+            </w:r>
+            <w:r>
+              <w:fldChar w:fldCharType="separate"/>
+            </w:r>
+            <w:r>
+              <w:t>[8]</w:t>
             </w:r>
             <w:r>
               <w:fldChar w:fldCharType="end"/>
@@ -5950,12 +6077,100 @@
               <w:jc w:val="center"/>
             </w:pPr>
             <w:r>
+              <w:t>&lt;1</w:t>
+            </w:r>
+          </w:p>
+        </w:tc>
+        <w:tc>
+          <w:tcPr>
+            <w:tcW w:w="1643" w:type="dxa"/>
+          </w:tcPr>
+          <w:p>
+            <w:pPr>
+              <w:pStyle w:val="Body"/>
+              <w:keepNext/>
+              <w:jc w:val="center"/>
+            </w:pPr>
+            <w:r>
               <w:t>1</w:t>
             </w:r>
           </w:p>
         </w:tc>
         <w:tc>
           <w:tcPr>
+            <w:tcW w:w="1339" w:type="dxa"/>
+          </w:tcPr>
+          <w:p>
+            <w:pPr>
+              <w:pStyle w:val="Body"/>
+              <w:keepNext/>
+            </w:pPr>
+            <w:r>
+              <w:fldChar w:fldCharType="begin"/>
+            </w:r>
+            <w:r>
+              <w:instrText xml:space="preserve"> REF _Ref315984237 \r \h </w:instrText>
+            </w:r>
+            <w:r>
+              <w:fldChar w:fldCharType="separate"/>
+            </w:r>
+            <w:r>
+              <w:t>[3]</w:t>
+            </w:r>
+            <w:r>
+              <w:fldChar w:fldCharType="end"/>
+            </w:r>
+          </w:p>
+        </w:tc>
+      </w:tr>
+      <w:tr>
+        <w:tc>
+          <w:tcPr>
+            <w:tcW w:w="2088" w:type="dxa"/>
+          </w:tcPr>
+          <w:p>
+            <w:pPr>
+              <w:pStyle w:val="Body"/>
+              <w:keepNext/>
+              <w:jc w:val="center"/>
+            </w:pPr>
+            <w:r>
+              <w:t>Direct</w:t>
+            </w:r>
+          </w:p>
+        </w:tc>
+        <w:tc>
+          <w:tcPr>
+            <w:tcW w:w="1350" w:type="dxa"/>
+          </w:tcPr>
+          <w:p>
+            <w:pPr>
+              <w:pStyle w:val="Body"/>
+              <w:keepNext/>
+              <w:jc w:val="center"/>
+            </w:pPr>
+            <w:r>
+              <w:t>Yes</w:t>
+            </w:r>
+          </w:p>
+        </w:tc>
+        <w:tc>
+          <w:tcPr>
+            <w:tcW w:w="1620" w:type="dxa"/>
+          </w:tcPr>
+          <w:p>
+            <w:pPr>
+              <w:pStyle w:val="Body"/>
+              <w:keepNext/>
+              <w:jc w:val="center"/>
+            </w:pPr>
+            <w:r>
+              <w:t>1</w:t>
+            </w:r>
+          </w:p>
+        </w:tc>
+        <w:tc>
+          <w:tcPr>
             <w:tcW w:w="1643" w:type="dxa"/>
           </w:tcPr>
           <w:p>
@@ -5989,21 +6204,6 @@
             </w:r>
             <w:r>
               <w:t>[6]</w:t>
-            </w:r>
-            <w:r>
-              <w:fldChar w:fldCharType="end"/>
-            </w:r>
-            <w:r>
-              <w:fldChar w:fldCharType="begin"/>
-            </w:r>
-            <w:r>
-              <w:instrText xml:space="preserve"> REF _Ref315669884 \r \h </w:instrText>
-            </w:r>
-            <w:r>
-              <w:fldChar w:fldCharType="separate"/>
-            </w:r>
-            <w:r>
-              <w:t>[8]</w:t>
             </w:r>
             <w:r>
               <w:fldChar w:fldCharType="end"/>
@@ -6601,7 +6801,6 @@
       </w:pPr>
       <w:bookmarkStart w:id="1" w:name="_Ref318220190"/>
       <w:r>
-        <w:lastRenderedPageBreak/>
         <w:t>Agent Strategy</w:t>
       </w:r>
     </w:p>
@@ -8692,7 +8891,7 @@
                 <w:rStyle w:val="FootnoteReference"/>
                 <w:b/>
               </w:rPr>
-              <w:footnoteReference w:id="2"/>
+              <w:footnoteReference w:id="3"/>
             </w:r>
           </w:p>
         </w:tc>
@@ -8743,7 +8942,7 @@
                 <w:rStyle w:val="FootnoteReference"/>
                 <w:b/>
               </w:rPr>
-              <w:footnoteReference w:id="3"/>
+              <w:footnoteReference w:id="4"/>
             </w:r>
           </w:p>
         </w:tc>
@@ -9554,6 +9753,21 @@
             </w:r>
             <w:r>
               <w:t>[3]</w:t>
+            </w:r>
+            <w:r>
+              <w:fldChar w:fldCharType="end"/>
+            </w:r>
+            <w:r>
+              <w:fldChar w:fldCharType="begin"/>
+            </w:r>
+            <w:r>
+              <w:instrText xml:space="preserve"> REF _Ref315845100 \r \h </w:instrText>
+            </w:r>
+            <w:r>
+              <w:fldChar w:fldCharType="separate"/>
+            </w:r>
+            <w:r>
+              <w:t>[6]</w:t>
             </w:r>
             <w:r>
               <w:fldChar w:fldCharType="end"/>
@@ -10369,11 +10583,30 @@
         <w:footnoteRef/>
       </w:r>
       <w:r>
-        <w:t xml:space="preserve"> The CO strategy is also referred to as the “discriminator” strategy.</w:t>
+        <w:t xml:space="preserve"> The authors use a reputation score that ranges from -5 to +5.  Each agent starts out w</w:t>
+      </w:r>
+      <w:r>
+        <w:t>ith a reputation score of zero.</w:t>
       </w:r>
     </w:p>
   </w:footnote>
   <w:footnote w:id="3">
+    <w:p>
+      <w:pPr>
+        <w:pStyle w:val="FootnoteText"/>
+      </w:pPr>
+      <w:r>
+        <w:rPr>
+          <w:rStyle w:val="FootnoteReference"/>
+        </w:rPr>
+        <w:footnoteRef/>
+      </w:r>
+      <w:r>
+        <w:t xml:space="preserve"> The CO strategy is also referred to as the “discriminator” strategy.</w:t>
+      </w:r>
+    </w:p>
+  </w:footnote>
+  <w:footnote w:id="4">
     <w:p>
       <w:pPr>
         <w:pStyle w:val="FootnoteText"/>

</xml_diff>